<commit_message>
Added link to ArcGIS Server group, with all required services
</commit_message>
<xml_diff>
--- a/EBAR_Reviewer_technical_doc.docx
+++ b/EBAR_Reviewer_technical_doc.docx
@@ -552,7 +552,12 @@
         <w:t xml:space="preserve">web </w:t>
       </w:r>
       <w:r>
-        <w:t>application that makes use of a feature service and basemaps</w:t>
+        <w:t>application that makes use</w:t>
+      </w:r>
+      <w:bookmarkStart w:id="1" w:name="_GoBack"/>
+      <w:bookmarkEnd w:id="1"/>
+      <w:r>
+        <w:t xml:space="preserve"> of a feature service and basemaps</w:t>
       </w:r>
       <w:r>
         <w:t>,</w:t>
@@ -615,6 +620,12 @@
       </w:hyperlink>
     </w:p>
     <w:p>
+      <w:pPr>
+        <w:rPr>
+          <w:color w:val="0000FF"/>
+          <w:u w:val="single"/>
+        </w:rPr>
+      </w:pPr>
       <w:r>
         <w:t>Source Code (</w:t>
       </w:r>
@@ -636,9 +647,25 @@
       </w:hyperlink>
     </w:p>
     <w:p>
-      <w:bookmarkStart w:id="1" w:name="_GoBack"/>
-      <w:bookmarkEnd w:id="1"/>
-    </w:p>
+      <w:r>
+        <w:t xml:space="preserve">Services </w:t>
+      </w:r>
+      <w:r>
+        <w:t xml:space="preserve">required by the app are those in the EBAR Reviewer group - </w:t>
+      </w:r>
+      <w:hyperlink r:id="rId8" w:anchor="content" w:history="1">
+        <w:r>
+          <w:rPr>
+            <w:rStyle w:val="Hyperlink"/>
+          </w:rPr>
+          <w:t>https://gis.natureserve.ca/arcgis/home/group.html?id=301e5d0a64774e68b7fb64d5bf9b8f58&amp;view=list&amp;start=1&amp;num=20#content</w:t>
+        </w:r>
+      </w:hyperlink>
+      <w:r>
+        <w:t xml:space="preserve"> (requires user account).</w:t>
+      </w:r>
+    </w:p>
+    <w:p/>
     <w:p>
       <w:r>
         <w:t>Historical:</w:t>
@@ -646,7 +673,10 @@
     </w:p>
     <w:p>
       <w:r>
-        <w:t>The application was built by Esri Inc</w:t>
+        <w:t xml:space="preserve">This app is based on an </w:t>
+      </w:r>
+      <w:r>
+        <w:t>application built by Esri Inc</w:t>
       </w:r>
       <w:r>
         <w:t xml:space="preserve"> for the </w:t>
@@ -662,7 +692,7 @@
       <w:r>
         <w:t xml:space="preserve">: </w:t>
       </w:r>
-      <w:hyperlink r:id="rId8" w:history="1">
+      <w:hyperlink r:id="rId9" w:history="1">
         <w:r>
           <w:rPr>
             <w:rStyle w:val="Hyperlink"/>
@@ -676,9 +706,21 @@
     </w:p>
     <w:p>
       <w:r>
-        <w:t xml:space="preserve">The initial application was enhanced by Nature Serve: </w:t>
-      </w:r>
-      <w:hyperlink r:id="rId9" w:history="1">
+        <w:t>Th</w:t>
+      </w:r>
+      <w:r>
+        <w:t>at</w:t>
+      </w:r>
+      <w:r>
+        <w:t xml:space="preserve"> initial application was enhanced by NatureServe</w:t>
+      </w:r>
+      <w:r>
+        <w:t xml:space="preserve"> for the NABA project</w:t>
+      </w:r>
+      <w:r>
+        <w:t xml:space="preserve">: </w:t>
+      </w:r>
+      <w:hyperlink r:id="rId10" w:history="1">
         <w:r>
           <w:rPr>
             <w:rStyle w:val="Hyperlink"/>
@@ -720,7 +762,7 @@
       <w:r>
         <w:t xml:space="preserve"> EBAR Reviewer is available at </w:t>
       </w:r>
-      <w:hyperlink r:id="rId10" w:history="1">
+      <w:hyperlink r:id="rId11" w:history="1">
         <w:r>
           <w:rPr>
             <w:rStyle w:val="Hyperlink"/>
@@ -739,6 +781,7 @@
       </w:pPr>
       <w:bookmarkStart w:id="2" w:name="_Toc29795025"/>
       <w:r>
+        <w:lastRenderedPageBreak/>
         <w:t>Setting up a development environment</w:t>
       </w:r>
       <w:r>
@@ -757,7 +800,7 @@
       <w:r>
         <w:t xml:space="preserve">Install Node.js: </w:t>
       </w:r>
-      <w:hyperlink r:id="rId11" w:history="1">
+      <w:hyperlink r:id="rId12" w:history="1">
         <w:r>
           <w:rPr>
             <w:rStyle w:val="Hyperlink"/>
@@ -799,7 +842,6 @@
         </w:numPr>
       </w:pPr>
       <w:r>
-        <w:lastRenderedPageBreak/>
         <w:t>Debugger for Chrome</w:t>
       </w:r>
     </w:p>
@@ -843,7 +885,7 @@
       <w:r>
         <w:t xml:space="preserve">Clone (download) source code:  </w:t>
       </w:r>
-      <w:hyperlink r:id="rId12" w:history="1">
+      <w:hyperlink r:id="rId13" w:history="1">
         <w:r>
           <w:rPr>
             <w:rStyle w:val="Hyperlink"/>
@@ -909,7 +951,7 @@
       <w:r>
         <w:t xml:space="preserve">    This will open a browser pointing to </w:t>
       </w:r>
-      <w:hyperlink r:id="rId13" w:history="1">
+      <w:hyperlink r:id="rId14" w:history="1">
         <w:r>
           <w:rPr>
             <w:rStyle w:val="Hyperlink"/>
@@ -1004,7 +1046,7 @@
                     <pic:cNvPicPr/>
                   </pic:nvPicPr>
                   <pic:blipFill>
-                    <a:blip r:embed="rId14"/>
+                    <a:blip r:embed="rId15"/>
                     <a:stretch>
                       <a:fillRect/>
                     </a:stretch>
@@ -1796,7 +1838,27 @@
           <w:sz w:val="21"/>
           <w:szCs w:val="21"/>
         </w:rPr>
-        <w:t>}/../*"</w:t>
+        <w:t>}</w:t>
+      </w:r>
+      <w:proofErr w:type="gramStart"/>
+      <w:r>
+        <w:rPr>
+          <w:rFonts w:ascii="Consolas" w:eastAsia="Times New Roman" w:hAnsi="Consolas" w:cs="Times New Roman"/>
+          <w:color w:val="CE9178"/>
+          <w:sz w:val="21"/>
+          <w:szCs w:val="21"/>
+        </w:rPr>
+        <w:t>/..</w:t>
+      </w:r>
+      <w:proofErr w:type="gramEnd"/>
+      <w:r>
+        <w:rPr>
+          <w:rFonts w:ascii="Consolas" w:eastAsia="Times New Roman" w:hAnsi="Consolas" w:cs="Times New Roman"/>
+          <w:color w:val="CE9178"/>
+          <w:sz w:val="21"/>
+          <w:szCs w:val="21"/>
+        </w:rPr>
+        <w:t>/*"</w:t>
       </w:r>
       <w:r>
         <w:rPr>
@@ -1874,7 +1936,27 @@
           <w:sz w:val="21"/>
           <w:szCs w:val="21"/>
         </w:rPr>
-        <w:t>}/../*"</w:t>
+        <w:t>}</w:t>
+      </w:r>
+      <w:proofErr w:type="gramStart"/>
+      <w:r>
+        <w:rPr>
+          <w:rFonts w:ascii="Consolas" w:eastAsia="Times New Roman" w:hAnsi="Consolas" w:cs="Times New Roman"/>
+          <w:color w:val="CE9178"/>
+          <w:sz w:val="21"/>
+          <w:szCs w:val="21"/>
+        </w:rPr>
+        <w:t>/..</w:t>
+      </w:r>
+      <w:proofErr w:type="gramEnd"/>
+      <w:r>
+        <w:rPr>
+          <w:rFonts w:ascii="Consolas" w:eastAsia="Times New Roman" w:hAnsi="Consolas" w:cs="Times New Roman"/>
+          <w:color w:val="CE9178"/>
+          <w:sz w:val="21"/>
+          <w:szCs w:val="21"/>
+        </w:rPr>
+        <w:t>/*"</w:t>
       </w:r>
       <w:r>
         <w:rPr>
@@ -1905,6 +1987,7 @@
           <w:sz w:val="21"/>
           <w:szCs w:val="21"/>
         </w:rPr>
+        <w:lastRenderedPageBreak/>
         <w:t>                </w:t>
       </w:r>
       <w:r>
@@ -1972,7 +2055,27 @@
           <w:sz w:val="21"/>
           <w:szCs w:val="21"/>
         </w:rPr>
-        <w:t>}/../</w:t>
+        <w:t>}</w:t>
+      </w:r>
+      <w:proofErr w:type="gramStart"/>
+      <w:r>
+        <w:rPr>
+          <w:rFonts w:ascii="Consolas" w:eastAsia="Times New Roman" w:hAnsi="Consolas" w:cs="Times New Roman"/>
+          <w:color w:val="CE9178"/>
+          <w:sz w:val="21"/>
+          <w:szCs w:val="21"/>
+        </w:rPr>
+        <w:t>/..</w:t>
+      </w:r>
+      <w:proofErr w:type="gramEnd"/>
+      <w:r>
+        <w:rPr>
+          <w:rFonts w:ascii="Consolas" w:eastAsia="Times New Roman" w:hAnsi="Consolas" w:cs="Times New Roman"/>
+          <w:color w:val="CE9178"/>
+          <w:sz w:val="21"/>
+          <w:szCs w:val="21"/>
+        </w:rPr>
+        <w:t>/</w:t>
       </w:r>
       <w:proofErr w:type="spellStart"/>
       <w:r>
@@ -2050,7 +2153,27 @@
           <w:sz w:val="21"/>
           <w:szCs w:val="21"/>
         </w:rPr>
-        <w:t>"${webRoot}/../node_modules/*"</w:t>
+        <w:t>"${webRoot}</w:t>
+      </w:r>
+      <w:proofErr w:type="gramStart"/>
+      <w:r>
+        <w:rPr>
+          <w:rFonts w:ascii="Consolas" w:eastAsia="Times New Roman" w:hAnsi="Consolas" w:cs="Times New Roman"/>
+          <w:color w:val="CE9178"/>
+          <w:sz w:val="21"/>
+          <w:szCs w:val="21"/>
+        </w:rPr>
+        <w:t>/..</w:t>
+      </w:r>
+      <w:proofErr w:type="gramEnd"/>
+      <w:r>
+        <w:rPr>
+          <w:rFonts w:ascii="Consolas" w:eastAsia="Times New Roman" w:hAnsi="Consolas" w:cs="Times New Roman"/>
+          <w:color w:val="CE9178"/>
+          <w:sz w:val="21"/>
+          <w:szCs w:val="21"/>
+        </w:rPr>
+        <w:t>/node_modules/*"</w:t>
       </w:r>
     </w:p>
     <w:p>
@@ -2107,7 +2230,6 @@
         </w:numPr>
       </w:pPr>
       <w:r>
-        <w:lastRenderedPageBreak/>
         <w:t>Launch the application from the debugger (F5)</w:t>
       </w:r>
     </w:p>
@@ -2532,6 +2654,7 @@
         <w:rPr>
           <w:b/>
         </w:rPr>
+        <w:lastRenderedPageBreak/>
         <w:t>ApiManager</w:t>
       </w:r>
       <w:proofErr w:type="spellEnd"/>
@@ -2588,7 +2711,15 @@
         <w:t xml:space="preserve"> </w:t>
       </w:r>
       <w:r>
-        <w:t xml:space="preserve">work hand-in-hand when submitting and getting feedback. Note that the </w:t>
+        <w:t xml:space="preserve">work </w:t>
+      </w:r>
+      <w:proofErr w:type="gramStart"/>
+      <w:r>
+        <w:t>hand-in-hand</w:t>
+      </w:r>
+      <w:proofErr w:type="gramEnd"/>
+      <w:r>
+        <w:t xml:space="preserve"> when submitting and getting feedback. Note that the </w:t>
       </w:r>
       <w:proofErr w:type="spellStart"/>
       <w:r>
@@ -2640,11 +2771,18 @@
         <w:t xml:space="preserve">feedback </w:t>
       </w:r>
       <w:r>
-        <w:t xml:space="preserve">submission purposes. This was added to the Model as a way to populate the </w:t>
+        <w:t xml:space="preserve">submission purposes. This was added to the Model </w:t>
+      </w:r>
+      <w:proofErr w:type="gramStart"/>
+      <w:r>
+        <w:t>as a way to</w:t>
+      </w:r>
+      <w:proofErr w:type="gramEnd"/>
+      <w:r>
+        <w:t xml:space="preserve"> populate the </w:t>
       </w:r>
       <w:proofErr w:type="spellStart"/>
       <w:r>
-        <w:lastRenderedPageBreak/>
         <w:t>FeedBack</w:t>
       </w:r>
       <w:proofErr w:type="spellEnd"/>
@@ -2676,7 +2814,15 @@
       </w:r>
       <w:proofErr w:type="spellEnd"/>
       <w:r>
-        <w:t xml:space="preserve"> more of a MVC pattern. Regardless of MVC or MVVM, the code has been split to generate UI and a data model, with components that allow the two pieces to talk.</w:t>
+        <w:t xml:space="preserve"> more of </w:t>
+      </w:r>
+      <w:proofErr w:type="gramStart"/>
+      <w:r>
+        <w:t>a</w:t>
+      </w:r>
+      <w:proofErr w:type="gramEnd"/>
+      <w:r>
+        <w:t xml:space="preserve"> MVC pattern. Regardless of MVC or MVVM, the code has been split to generate UI and a data model, with components that allow the two pieces to talk.</w:t>
       </w:r>
     </w:p>
     <w:p>
@@ -4357,7 +4503,7 @@
 </file>
 
 <file path=customXml/itemProps1.xml><?xml version="1.0" encoding="utf-8"?>
-<ds:datastoreItem xmlns:ds="http://schemas.openxmlformats.org/officeDocument/2006/customXml" ds:itemID="{570AF8D6-F364-4A68-8E03-61A5CB7F34BA}">
+<ds:datastoreItem xmlns:ds="http://schemas.openxmlformats.org/officeDocument/2006/customXml" ds:itemID="{10CFE1B5-297F-4530-926B-5176BA07B55F}">
   <ds:schemaRefs>
     <ds:schemaRef ds:uri="http://schemas.openxmlformats.org/officeDocument/2006/bibliography"/>
   </ds:schemaRefs>

</xml_diff>